<commit_message>
adding some minor improvement and bootstrap
</commit_message>
<xml_diff>
--- a/storage/3row4column.docx
+++ b/storage/3row4column.docx
@@ -165,7 +165,7 @@
           </mc:Choice>
           <mc:Fallback>
             <w:pict>
-              <v:shapetype id="_x0000_t202" coordsize="21600,21600" o:spt="202" path="m,l,21600r21600,l21600,xe">
+              <v:shapetype w14:anchorId="19944BF4" id="_x0000_t202" coordsize="21600,21600" o:spt="202" path="m,l,21600r21600,l21600,xe">
                 <v:stroke joinstyle="miter"/>
                 <v:path gradientshapeok="t" o:connecttype="rect"/>
               </v:shapetype>
@@ -246,34 +246,7 @@
                                 <w:szCs w:val="24"/>
                                 <w:lang w:val="en-US"/>
                               </w:rPr>
-                              <w:t>Store Manager</w:t>
-                            </w:r>
-                            <w:r>
-                              <w:rPr>
-                                <w:color w:val="000000" w:themeColor="text1"/>
-                                <w:sz w:val="24"/>
-                                <w:szCs w:val="24"/>
-                                <w:lang w:val="en-US"/>
-                              </w:rPr>
-                              <w:t xml:space="preserve"> equipped with extensive experience in automotive sales management. Employs excellent leadership skills and multi-tasking strengths. Demonstrated ability to improve store operations, increase top line sales, </w:t>
-                            </w:r>
-                            <w:r>
-                              <w:rPr>
-                                <w:color w:val="000000" w:themeColor="text1"/>
-                                <w:sz w:val="24"/>
-                                <w:szCs w:val="24"/>
-                                <w:lang w:val="en-US"/>
-                              </w:rPr>
-                              <w:t xml:space="preserve">                       </w:t>
-                            </w:r>
-                            <w:r>
-                              <w:rPr>
-                                <w:color w:val="000000" w:themeColor="text1"/>
-                                <w:sz w:val="24"/>
-                                <w:szCs w:val="24"/>
-                                <w:lang w:val="en-US"/>
-                              </w:rPr>
-                              <w:t>and reduce costs.</w:t>
+                              <w:t>${description}</w:t>
                             </w:r>
                           </w:p>
                           <w:p>
@@ -320,6 +293,10 @@
           </mc:Choice>
           <mc:Fallback>
             <w:pict>
+              <v:shapetype w14:anchorId="51C5E89B" id="_x0000_t202" coordsize="21600,21600" o:spt="202" path="m,l,21600r21600,l21600,xe">
+                <v:stroke joinstyle="miter"/>
+                <v:path gradientshapeok="t" o:connecttype="rect"/>
+              </v:shapetype>
               <v:shape id="_x0000_s1027" type="#_x0000_t202" style="position:absolute;margin-left:-15.3pt;margin-top:126.95pt;width:333.75pt;height:90pt;z-index:251664384;visibility:visible;mso-wrap-style:square;mso-width-percent:0;mso-height-percent:0;mso-wrap-distance-left:9pt;mso-wrap-distance-top:3.6pt;mso-wrap-distance-right:9pt;mso-wrap-distance-bottom:3.6pt;mso-position-horizontal:absolute;mso-position-horizontal-relative:text;mso-position-vertical:absolute;mso-position-vertical-relative:text;mso-width-percent:0;mso-height-percent:0;mso-width-relative:margin;mso-height-relative:margin;v-text-anchor:top" o:gfxdata="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" filled="f" stroked="f">
                 <v:textbox>
                   <w:txbxContent>
@@ -341,34 +318,7 @@
                           <w:szCs w:val="24"/>
                           <w:lang w:val="en-US"/>
                         </w:rPr>
-                        <w:t>Store Manager</w:t>
-                      </w:r>
-                      <w:r>
-                        <w:rPr>
-                          <w:color w:val="000000" w:themeColor="text1"/>
-                          <w:sz w:val="24"/>
-                          <w:szCs w:val="24"/>
-                          <w:lang w:val="en-US"/>
-                        </w:rPr>
-                        <w:t xml:space="preserve"> equipped with extensive experience in automotive sales management. Employs excellent leadership skills and multi-tasking strengths. Demonstrated ability to improve store operations, increase top line sales, </w:t>
-                      </w:r>
-                      <w:r>
-                        <w:rPr>
-                          <w:color w:val="000000" w:themeColor="text1"/>
-                          <w:sz w:val="24"/>
-                          <w:szCs w:val="24"/>
-                          <w:lang w:val="en-US"/>
-                        </w:rPr>
-                        <w:t xml:space="preserve">                       </w:t>
-                      </w:r>
-                      <w:r>
-                        <w:rPr>
-                          <w:color w:val="000000" w:themeColor="text1"/>
-                          <w:sz w:val="24"/>
-                          <w:szCs w:val="24"/>
-                          <w:lang w:val="en-US"/>
-                        </w:rPr>
-                        <w:t>and reduce costs.</w:t>
+                        <w:t>${description}</w:t>
                       </w:r>
                     </w:p>
                     <w:p>
@@ -389,7 +339,7 @@
                     </w:p>
                     <w:p>
                       <w:pPr>
-                        <w:pStyle w:val="Bezodstpw"/>
+                        <w:pStyle w:val="NoSpacing"/>
                         <w:rPr>
                           <w:color w:val="FFFFFF" w:themeColor="background1"/>
                           <w:lang w:val="en-US"/>
@@ -930,12 +880,12 @@
           </mc:Choice>
           <mc:Fallback>
             <w:pict>
-              <v:shape id="_x0000_s1028" type="#_x0000_t202" style="position:absolute;margin-left:325.95pt;margin-top:232.7pt;width:183pt;height:510pt;z-index:251668480;visibility:visible;mso-wrap-style:square;mso-width-percent:0;mso-height-percent:0;mso-wrap-distance-left:9pt;mso-wrap-distance-top:3.6pt;mso-wrap-distance-right:9pt;mso-wrap-distance-bottom:3.6pt;mso-position-horizontal:absolute;mso-position-horizontal-relative:text;mso-position-vertical:absolute;mso-position-vertical-relative:text;mso-width-percent:0;mso-height-percent:0;mso-width-relative:margin;mso-height-relative:margin;v-text-anchor:top" o:gfxdata="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" filled="f" stroked="f">
+              <v:shape w14:anchorId="529B4887" id="_x0000_s1028" type="#_x0000_t202" style="position:absolute;margin-left:325.95pt;margin-top:232.7pt;width:183pt;height:510pt;z-index:251668480;visibility:visible;mso-wrap-style:square;mso-width-percent:0;mso-height-percent:0;mso-wrap-distance-left:9pt;mso-wrap-distance-top:3.6pt;mso-wrap-distance-right:9pt;mso-wrap-distance-bottom:3.6pt;mso-position-horizontal:absolute;mso-position-horizontal-relative:text;mso-position-vertical:absolute;mso-position-vertical-relative:text;mso-width-percent:0;mso-height-percent:0;mso-width-relative:margin;mso-height-relative:margin;v-text-anchor:top" o:gfxdata="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" filled="f" stroked="f">
                 <v:textbox>
                   <w:txbxContent>
                     <w:p>
                       <w:pPr>
-                        <w:pStyle w:val="Nagwek3"/>
+                        <w:pStyle w:val="Heading3"/>
                         <w:rPr>
                           <w:lang w:val="en-US"/>
                         </w:rPr>
@@ -955,7 +905,7 @@
                     </w:p>
                     <w:p>
                       <w:pPr>
-                        <w:pStyle w:val="Bezodstpw"/>
+                        <w:pStyle w:val="NoSpacing"/>
                         <w:numPr>
                           <w:ilvl w:val="0"/>
                           <w:numId w:val="4"/>
@@ -977,7 +927,7 @@
                     </w:p>
                     <w:p>
                       <w:pPr>
-                        <w:pStyle w:val="Bezodstpw"/>
+                        <w:pStyle w:val="NoSpacing"/>
                         <w:numPr>
                           <w:ilvl w:val="0"/>
                           <w:numId w:val="4"/>
@@ -1007,7 +957,7 @@
                     </w:p>
                     <w:p>
                       <w:pPr>
-                        <w:pStyle w:val="Bezodstpw"/>
+                        <w:pStyle w:val="NoSpacing"/>
                         <w:numPr>
                           <w:ilvl w:val="0"/>
                           <w:numId w:val="4"/>
@@ -1029,7 +979,7 @@
                     </w:p>
                     <w:p>
                       <w:pPr>
-                        <w:pStyle w:val="Bezodstpw"/>
+                        <w:pStyle w:val="NoSpacing"/>
                         <w:numPr>
                           <w:ilvl w:val="0"/>
                           <w:numId w:val="4"/>
@@ -1051,7 +1001,7 @@
                     </w:p>
                     <w:p>
                       <w:pPr>
-                        <w:pStyle w:val="Bezodstpw"/>
+                        <w:pStyle w:val="NoSpacing"/>
                         <w:numPr>
                           <w:ilvl w:val="0"/>
                           <w:numId w:val="4"/>
@@ -1062,18 +1012,28 @@
                           <w:lang w:val="en-US"/>
                         </w:rPr>
                       </w:pPr>
-                      <w:r>
-                        <w:rPr>
-                          <w:sz w:val="24"/>
-                          <w:szCs w:val="24"/>
-                          <w:lang w:val="en-US"/>
-                        </w:rPr>
-                        <w:t>Organisational capacity</w:t>
+                      <w:proofErr w:type="spellStart"/>
+                      <w:r>
+                        <w:rPr>
+                          <w:sz w:val="24"/>
+                          <w:szCs w:val="24"/>
+                          <w:lang w:val="en-US"/>
+                        </w:rPr>
+                        <w:t>Organisational</w:t>
+                      </w:r>
+                      <w:proofErr w:type="spellEnd"/>
+                      <w:r>
+                        <w:rPr>
+                          <w:sz w:val="24"/>
+                          <w:szCs w:val="24"/>
+                          <w:lang w:val="en-US"/>
+                        </w:rPr>
+                        <w:t xml:space="preserve"> capacity</w:t>
                       </w:r>
                     </w:p>
                     <w:p>
                       <w:pPr>
-                        <w:pStyle w:val="Bezodstpw"/>
+                        <w:pStyle w:val="NoSpacing"/>
                         <w:numPr>
                           <w:ilvl w:val="0"/>
                           <w:numId w:val="4"/>
@@ -1095,7 +1055,7 @@
                     </w:p>
                     <w:p>
                       <w:pPr>
-                        <w:pStyle w:val="Bezodstpw"/>
+                        <w:pStyle w:val="NoSpacing"/>
                         <w:numPr>
                           <w:ilvl w:val="0"/>
                           <w:numId w:val="4"/>
@@ -1117,7 +1077,7 @@
                     </w:p>
                     <w:p>
                       <w:pPr>
-                        <w:pStyle w:val="Bezodstpw"/>
+                        <w:pStyle w:val="NoSpacing"/>
                         <w:numPr>
                           <w:ilvl w:val="0"/>
                           <w:numId w:val="4"/>
@@ -1139,7 +1099,7 @@
                     </w:p>
                     <w:p>
                       <w:pPr>
-                        <w:pStyle w:val="Bezodstpw"/>
+                        <w:pStyle w:val="NoSpacing"/>
                         <w:numPr>
                           <w:ilvl w:val="0"/>
                           <w:numId w:val="4"/>
@@ -1161,7 +1121,7 @@
                     </w:p>
                     <w:p>
                       <w:pPr>
-                        <w:pStyle w:val="Bezodstpw"/>
+                        <w:pStyle w:val="NoSpacing"/>
                         <w:ind w:left="720"/>
                         <w:rPr>
                           <w:sz w:val="24"/>
@@ -1172,7 +1132,7 @@
                     </w:p>
                     <w:p>
                       <w:pPr>
-                        <w:pStyle w:val="Nagwek3"/>
+                        <w:pStyle w:val="Heading3"/>
                         <w:rPr>
                           <w:lang w:val="en-US"/>
                         </w:rPr>
@@ -1186,7 +1146,7 @@
                     </w:p>
                     <w:p>
                       <w:pPr>
-                        <w:pStyle w:val="Bezodstpw"/>
+                        <w:pStyle w:val="NoSpacing"/>
                         <w:rPr>
                           <w:sz w:val="24"/>
                           <w:szCs w:val="24"/>
@@ -1204,7 +1164,7 @@
                     </w:p>
                     <w:p>
                       <w:pPr>
-                        <w:pStyle w:val="Bezodstpw"/>
+                        <w:pStyle w:val="NoSpacing"/>
                         <w:rPr>
                           <w:sz w:val="24"/>
                           <w:szCs w:val="24"/>
@@ -1220,7 +1180,7 @@
                     </w:p>
                     <w:p>
                       <w:pPr>
-                        <w:pStyle w:val="Bezodstpw"/>
+                        <w:pStyle w:val="NoSpacing"/>
                         <w:rPr>
                           <w:sz w:val="24"/>
                           <w:szCs w:val="24"/>
@@ -1229,7 +1189,7 @@
                     </w:p>
                     <w:p>
                       <w:pPr>
-                        <w:pStyle w:val="Nagwek3"/>
+                        <w:pStyle w:val="Heading3"/>
                         <w:rPr>
                           <w:lang w:val="en-US"/>
                         </w:rPr>
@@ -1249,7 +1209,7 @@
                     </w:p>
                     <w:p>
                       <w:pPr>
-                        <w:pStyle w:val="Akapitzlist"/>
+                        <w:pStyle w:val="ListParagraph"/>
                         <w:numPr>
                           <w:ilvl w:val="0"/>
                           <w:numId w:val="7"/>
@@ -1295,7 +1255,7 @@
                     </w:p>
                     <w:p>
                       <w:pPr>
-                        <w:pStyle w:val="Akapitzlist"/>
+                        <w:pStyle w:val="ListParagraph"/>
                         <w:rPr>
                           <w:sz w:val="24"/>
                           <w:szCs w:val="24"/>
@@ -1901,12 +1861,12 @@
           </mc:Choice>
           <mc:Fallback>
             <w:pict>
-              <v:shape id="_x0000_s1028" type="#_x0000_t202" style="position:absolute;margin-left:-15.3pt;margin-top:232.7pt;width:329.25pt;height:510pt;z-index:251666432;visibility:visible;mso-wrap-style:square;mso-width-percent:0;mso-height-percent:0;mso-wrap-distance-left:9pt;mso-wrap-distance-top:3.6pt;mso-wrap-distance-right:9pt;mso-wrap-distance-bottom:3.6pt;mso-position-horizontal:absolute;mso-position-horizontal-relative:text;mso-position-vertical:absolute;mso-position-vertical-relative:text;mso-width-percent:0;mso-height-percent:0;mso-width-relative:margin;mso-height-relative:margin;v-text-anchor:top" o:gfxdata="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" filled="f" stroked="f">
+              <v:shape w14:anchorId="03409627" id="_x0000_s1029" type="#_x0000_t202" style="position:absolute;margin-left:-15.3pt;margin-top:232.7pt;width:329.25pt;height:510pt;z-index:251666432;visibility:visible;mso-wrap-style:square;mso-width-percent:0;mso-height-percent:0;mso-wrap-distance-left:9pt;mso-wrap-distance-top:3.6pt;mso-wrap-distance-right:9pt;mso-wrap-distance-bottom:3.6pt;mso-position-horizontal:absolute;mso-position-horizontal-relative:text;mso-position-vertical:absolute;mso-position-vertical-relative:text;mso-width-percent:0;mso-height-percent:0;mso-width-relative:margin;mso-height-relative:margin;v-text-anchor:top" o:gfxdata="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" filled="f" stroked="f">
                 <v:textbox>
                   <w:txbxContent>
                     <w:p>
                       <w:pPr>
-                        <w:pStyle w:val="Nagwek3"/>
+                        <w:pStyle w:val="Heading3"/>
                         <w:rPr>
                           <w:lang w:val="en-US"/>
                         </w:rPr>
@@ -1926,7 +1886,7 @@
                     </w:p>
                     <w:p>
                       <w:pPr>
-                        <w:pStyle w:val="Bezodstpw"/>
+                        <w:pStyle w:val="NoSpacing"/>
                         <w:jc w:val="right"/>
                         <w:rPr>
                           <w:b/>
@@ -1946,7 +1906,7 @@
                     </w:p>
                     <w:p>
                       <w:pPr>
-                        <w:pStyle w:val="Bezodstpw"/>
+                        <w:pStyle w:val="NoSpacing"/>
                         <w:rPr>
                           <w:sz w:val="24"/>
                           <w:szCs w:val="24"/>
@@ -1965,7 +1925,7 @@
                     </w:p>
                     <w:p>
                       <w:pPr>
-                        <w:pStyle w:val="Bezodstpw"/>
+                        <w:pStyle w:val="NoSpacing"/>
                         <w:rPr>
                           <w:sz w:val="24"/>
                           <w:szCs w:val="24"/>
@@ -1992,7 +1952,7 @@
                     </w:p>
                     <w:p>
                       <w:pPr>
-                        <w:pStyle w:val="Bezodstpw"/>
+                        <w:pStyle w:val="NoSpacing"/>
                         <w:numPr>
                           <w:ilvl w:val="0"/>
                           <w:numId w:val="5"/>
@@ -2014,7 +1974,7 @@
                     </w:p>
                     <w:p>
                       <w:pPr>
-                        <w:pStyle w:val="Bezodstpw"/>
+                        <w:pStyle w:val="NoSpacing"/>
                         <w:numPr>
                           <w:ilvl w:val="0"/>
                           <w:numId w:val="5"/>
@@ -2036,7 +1996,7 @@
                     </w:p>
                     <w:p>
                       <w:pPr>
-                        <w:pStyle w:val="Bezodstpw"/>
+                        <w:pStyle w:val="NoSpacing"/>
                         <w:numPr>
                           <w:ilvl w:val="0"/>
                           <w:numId w:val="5"/>
@@ -2058,7 +2018,7 @@
                     </w:p>
                     <w:p>
                       <w:pPr>
-                        <w:pStyle w:val="Bezodstpw"/>
+                        <w:pStyle w:val="NoSpacing"/>
                         <w:numPr>
                           <w:ilvl w:val="0"/>
                           <w:numId w:val="5"/>
@@ -2080,7 +2040,7 @@
                     </w:p>
                     <w:p>
                       <w:pPr>
-                        <w:pStyle w:val="Bezodstpw"/>
+                        <w:pStyle w:val="NoSpacing"/>
                         <w:numPr>
                           <w:ilvl w:val="0"/>
                           <w:numId w:val="5"/>
@@ -2111,7 +2071,7 @@
                     </w:p>
                     <w:p>
                       <w:pPr>
-                        <w:pStyle w:val="Bezodstpw"/>
+                        <w:pStyle w:val="NoSpacing"/>
                         <w:jc w:val="right"/>
                         <w:rPr>
                           <w:b/>
@@ -2131,7 +2091,7 @@
                     </w:p>
                     <w:p>
                       <w:pPr>
-                        <w:pStyle w:val="Bezodstpw"/>
+                        <w:pStyle w:val="NoSpacing"/>
                         <w:rPr>
                           <w:b/>
                           <w:sz w:val="24"/>
@@ -2151,7 +2111,7 @@
                     </w:p>
                     <w:p>
                       <w:pPr>
-                        <w:pStyle w:val="Bezodstpw"/>
+                        <w:pStyle w:val="NoSpacing"/>
                         <w:rPr>
                           <w:sz w:val="24"/>
                           <w:szCs w:val="24"/>
@@ -2178,7 +2138,7 @@
                     </w:p>
                     <w:p>
                       <w:pPr>
-                        <w:pStyle w:val="Bezodstpw"/>
+                        <w:pStyle w:val="NoSpacing"/>
                         <w:numPr>
                           <w:ilvl w:val="0"/>
                           <w:numId w:val="6"/>
@@ -2200,7 +2160,7 @@
                     </w:p>
                     <w:p>
                       <w:pPr>
-                        <w:pStyle w:val="Bezodstpw"/>
+                        <w:pStyle w:val="NoSpacing"/>
                         <w:numPr>
                           <w:ilvl w:val="0"/>
                           <w:numId w:val="6"/>
@@ -2222,7 +2182,7 @@
                     </w:p>
                     <w:p>
                       <w:pPr>
-                        <w:pStyle w:val="Bezodstpw"/>
+                        <w:pStyle w:val="NoSpacing"/>
                         <w:numPr>
                           <w:ilvl w:val="0"/>
                           <w:numId w:val="6"/>
@@ -2244,7 +2204,7 @@
                     </w:p>
                     <w:p>
                       <w:pPr>
-                        <w:pStyle w:val="Bezodstpw"/>
+                        <w:pStyle w:val="NoSpacing"/>
                         <w:numPr>
                           <w:ilvl w:val="0"/>
                           <w:numId w:val="6"/>
@@ -2266,7 +2226,7 @@
                     </w:p>
                     <w:p>
                       <w:pPr>
-                        <w:pStyle w:val="Bezodstpw"/>
+                        <w:pStyle w:val="NoSpacing"/>
                         <w:rPr>
                           <w:sz w:val="24"/>
                           <w:szCs w:val="24"/>
@@ -2349,7 +2309,7 @@
           </mc:Choice>
           <mc:Fallback>
             <w:pict>
-              <v:shape id="_x0000_s1029" type="#_x0000_t202" style="position:absolute;margin-left:345.45pt;margin-top:123.2pt;width:163.5pt;height:93.75pt;z-index:251672576;visibility:visible;mso-wrap-style:square;mso-width-percent:0;mso-height-percent:0;mso-wrap-distance-left:9pt;mso-wrap-distance-top:3.6pt;mso-wrap-distance-right:9pt;mso-wrap-distance-bottom:3.6pt;mso-position-horizontal:absolute;mso-position-horizontal-relative:text;mso-position-vertical:absolute;mso-position-vertical-relative:text;mso-width-percent:0;mso-height-percent:0;mso-width-relative:margin;mso-height-relative:margin;v-text-anchor:top" o:gfxdata="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" filled="f" stroked="f">
+              <v:shape w14:anchorId="58035019" id="_x0000_s1030" type="#_x0000_t202" style="position:absolute;margin-left:345.45pt;margin-top:123.2pt;width:163.5pt;height:93.75pt;z-index:251672576;visibility:visible;mso-wrap-style:square;mso-width-percent:0;mso-height-percent:0;mso-wrap-distance-left:9pt;mso-wrap-distance-top:3.6pt;mso-wrap-distance-right:9pt;mso-wrap-distance-bottom:3.6pt;mso-position-horizontal:absolute;mso-position-horizontal-relative:text;mso-position-vertical:absolute;mso-position-vertical-relative:text;mso-width-percent:0;mso-height-percent:0;mso-width-relative:margin;mso-height-relative:margin;v-text-anchor:top" o:gfxdata="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" filled="f" stroked="f">
                 <v:textbox>
                   <w:txbxContent>
                     <w:p/>
@@ -2435,7 +2395,25 @@
                                 <w:sz w:val="56"/>
                                 <w:szCs w:val="56"/>
                               </w:rPr>
-                              <w:t>{first}</w:t>
+                              <w:t>{first</w:t>
+                            </w:r>
+                            <w:r>
+                              <w:rPr>
+                                <w:rFonts w:ascii="Arial Black" w:hAnsi="Arial Black" w:cs="Arial"/>
+                                <w:color w:val="C45911" w:themeColor="accent2" w:themeShade="BF"/>
+                                <w:sz w:val="56"/>
+                                <w:szCs w:val="56"/>
+                              </w:rPr>
+                              <w:t>_name</w:t>
+                            </w:r>
+                            <w:r>
+                              <w:rPr>
+                                <w:rFonts w:ascii="Arial Black" w:hAnsi="Arial Black" w:cs="Arial"/>
+                                <w:color w:val="C45911" w:themeColor="accent2" w:themeShade="BF"/>
+                                <w:sz w:val="56"/>
+                                <w:szCs w:val="56"/>
+                              </w:rPr>
+                              <w:t>}</w:t>
                             </w:r>
                             <w:r>
                               <w:rPr>
@@ -2462,7 +2440,25 @@
                                 <w:sz w:val="56"/>
                                 <w:szCs w:val="56"/>
                               </w:rPr>
-                              <w:t>{last}</w:t>
+                              <w:t>{last</w:t>
+                            </w:r>
+                            <w:r>
+                              <w:rPr>
+                                <w:rFonts w:ascii="Arial Black" w:hAnsi="Arial Black"/>
+                                <w:color w:val="FFFFFF" w:themeColor="background1"/>
+                                <w:sz w:val="56"/>
+                                <w:szCs w:val="56"/>
+                              </w:rPr>
+                              <w:t>_name</w:t>
+                            </w:r>
+                            <w:r>
+                              <w:rPr>
+                                <w:rFonts w:ascii="Arial Black" w:hAnsi="Arial Black"/>
+                                <w:color w:val="FFFFFF" w:themeColor="background1"/>
+                                <w:sz w:val="56"/>
+                                <w:szCs w:val="56"/>
+                              </w:rPr>
+                              <w:t>}</w:t>
                             </w:r>
                           </w:p>
                           <w:p>
@@ -2481,15 +2477,7 @@
                                 <w:sz w:val="28"/>
                                 <w:szCs w:val="28"/>
                               </w:rPr>
-                              <w:t xml:space="preserve"> </w:t>
-                            </w:r>
-                            <w:r>
-                              <w:rPr>
-                                <w:color w:val="FFFFFF" w:themeColor="background1"/>
-                                <w:sz w:val="28"/>
-                                <w:szCs w:val="28"/>
-                              </w:rPr>
-                              <w:t>+1 (970) 333-3833</w:t>
+                              <w:t>${phone_number}</w:t>
                             </w:r>
                           </w:p>
                           <w:p>
@@ -2510,34 +2498,7 @@
                                 <w:szCs w:val="28"/>
                                 <w:u w:val="single"/>
                               </w:rPr>
-                              <w:t>elizabeth.holmes</w:t>
-                            </w:r>
-                            <w:r>
-                              <w:rPr>
-                                <w:color w:val="FFFFFF" w:themeColor="background1"/>
-                                <w:sz w:val="28"/>
-                                <w:szCs w:val="28"/>
-                                <w:u w:val="single"/>
-                              </w:rPr>
-                              <w:t>@</w:t>
-                            </w:r>
-                            <w:r>
-                              <w:rPr>
-                                <w:color w:val="FFFFFF" w:themeColor="background1"/>
-                                <w:sz w:val="28"/>
-                                <w:szCs w:val="28"/>
-                                <w:u w:val="single"/>
-                              </w:rPr>
-                              <w:t>coolfreecv</w:t>
-                            </w:r>
-                            <w:r>
-                              <w:rPr>
-                                <w:color w:val="FFFFFF" w:themeColor="background1"/>
-                                <w:sz w:val="28"/>
-                                <w:szCs w:val="28"/>
-                                <w:u w:val="single"/>
-                              </w:rPr>
-                              <w:t>.com</w:t>
+                              <w:t>${email}</w:t>
                             </w:r>
                           </w:p>
                         </w:txbxContent>
@@ -2559,11 +2520,7 @@
           </mc:Choice>
           <mc:Fallback>
             <w:pict>
-              <v:shapetype w14:anchorId="245A0CEF" id="_x0000_t202" coordsize="21600,21600" o:spt="202" path="m,l,21600r21600,l21600,xe">
-                <v:stroke joinstyle="miter"/>
-                <v:path gradientshapeok="t" o:connecttype="rect"/>
-              </v:shapetype>
-              <v:shape id="_x0000_s1031" type="#_x0000_t202" style="position:absolute;margin-left:4.2pt;margin-top:.2pt;width:463.5pt;height:109.5pt;z-index:251661312;visibility:visible;mso-wrap-style:square;mso-width-percent:0;mso-height-percent:0;mso-wrap-distance-left:9pt;mso-wrap-distance-top:3.6pt;mso-wrap-distance-right:9pt;mso-wrap-distance-bottom:3.6pt;mso-position-horizontal:absolute;mso-position-horizontal-relative:text;mso-position-vertical:absolute;mso-position-vertical-relative:text;mso-width-percent:0;mso-height-percent:0;mso-width-relative:margin;mso-height-relative:margin;v-text-anchor:top" o:gfxdata="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" filled="f" stroked="f">
+              <v:shape w14:anchorId="245A0CEF" id="_x0000_s1031" type="#_x0000_t202" style="position:absolute;margin-left:4.2pt;margin-top:.2pt;width:463.5pt;height:109.5pt;z-index:251661312;visibility:visible;mso-wrap-style:square;mso-width-percent:0;mso-height-percent:0;mso-wrap-distance-left:9pt;mso-wrap-distance-top:3.6pt;mso-wrap-distance-right:9pt;mso-wrap-distance-bottom:3.6pt;mso-position-horizontal:absolute;mso-position-horizontal-relative:text;mso-position-vertical:absolute;mso-position-vertical-relative:text;mso-width-percent:0;mso-height-percent:0;mso-width-relative:margin;mso-height-relative:margin;v-text-anchor:top" o:gfxdata="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" filled="f" stroked="f">
                 <v:textbox>
                   <w:txbxContent>
                     <w:p>
@@ -2593,7 +2550,25 @@
                           <w:sz w:val="56"/>
                           <w:szCs w:val="56"/>
                         </w:rPr>
-                        <w:t>{first}</w:t>
+                        <w:t>{first</w:t>
+                      </w:r>
+                      <w:r>
+                        <w:rPr>
+                          <w:rFonts w:ascii="Arial Black" w:hAnsi="Arial Black" w:cs="Arial"/>
+                          <w:color w:val="C45911" w:themeColor="accent2" w:themeShade="BF"/>
+                          <w:sz w:val="56"/>
+                          <w:szCs w:val="56"/>
+                        </w:rPr>
+                        <w:t>_name</w:t>
+                      </w:r>
+                      <w:r>
+                        <w:rPr>
+                          <w:rFonts w:ascii="Arial Black" w:hAnsi="Arial Black" w:cs="Arial"/>
+                          <w:color w:val="C45911" w:themeColor="accent2" w:themeShade="BF"/>
+                          <w:sz w:val="56"/>
+                          <w:szCs w:val="56"/>
+                        </w:rPr>
+                        <w:t>}</w:t>
                       </w:r>
                       <w:r>
                         <w:rPr>
@@ -2620,7 +2595,25 @@
                           <w:sz w:val="56"/>
                           <w:szCs w:val="56"/>
                         </w:rPr>
-                        <w:t>{last}</w:t>
+                        <w:t>{last</w:t>
+                      </w:r>
+                      <w:r>
+                        <w:rPr>
+                          <w:rFonts w:ascii="Arial Black" w:hAnsi="Arial Black"/>
+                          <w:color w:val="FFFFFF" w:themeColor="background1"/>
+                          <w:sz w:val="56"/>
+                          <w:szCs w:val="56"/>
+                        </w:rPr>
+                        <w:t>_name</w:t>
+                      </w:r>
+                      <w:r>
+                        <w:rPr>
+                          <w:rFonts w:ascii="Arial Black" w:hAnsi="Arial Black"/>
+                          <w:color w:val="FFFFFF" w:themeColor="background1"/>
+                          <w:sz w:val="56"/>
+                          <w:szCs w:val="56"/>
+                        </w:rPr>
+                        <w:t>}</w:t>
                       </w:r>
                     </w:p>
                     <w:p>
@@ -2639,15 +2632,7 @@
                           <w:sz w:val="28"/>
                           <w:szCs w:val="28"/>
                         </w:rPr>
-                        <w:t xml:space="preserve"> </w:t>
-                      </w:r>
-                      <w:r>
-                        <w:rPr>
-                          <w:color w:val="FFFFFF" w:themeColor="background1"/>
-                          <w:sz w:val="28"/>
-                          <w:szCs w:val="28"/>
-                        </w:rPr>
-                        <w:t>+1 (970) 333-3833</w:t>
+                        <w:t>${phone_number}</w:t>
                       </w:r>
                     </w:p>
                     <w:p>
@@ -2668,34 +2653,7 @@
                           <w:szCs w:val="28"/>
                           <w:u w:val="single"/>
                         </w:rPr>
-                        <w:t>elizabeth.holmes</w:t>
-                      </w:r>
-                      <w:r>
-                        <w:rPr>
-                          <w:color w:val="FFFFFF" w:themeColor="background1"/>
-                          <w:sz w:val="28"/>
-                          <w:szCs w:val="28"/>
-                          <w:u w:val="single"/>
-                        </w:rPr>
-                        <w:t>@</w:t>
-                      </w:r>
-                      <w:r>
-                        <w:rPr>
-                          <w:color w:val="FFFFFF" w:themeColor="background1"/>
-                          <w:sz w:val="28"/>
-                          <w:szCs w:val="28"/>
-                          <w:u w:val="single"/>
-                        </w:rPr>
-                        <w:t>coolfreecv</w:t>
-                      </w:r>
-                      <w:r>
-                        <w:rPr>
-                          <w:color w:val="FFFFFF" w:themeColor="background1"/>
-                          <w:sz w:val="28"/>
-                          <w:szCs w:val="28"/>
-                          <w:u w:val="single"/>
-                        </w:rPr>
-                        <w:t>.com</w:t>
+                        <w:t>${email}</w:t>
                       </w:r>
                     </w:p>
                   </w:txbxContent>
@@ -3657,6 +3615,7 @@
     <w:lsdException w:name="HTML Sample" w:semiHidden="1" w:unhideWhenUsed="1"/>
     <w:lsdException w:name="HTML Typewriter" w:semiHidden="1" w:unhideWhenUsed="1"/>
     <w:lsdException w:name="HTML Variable" w:semiHidden="1" w:unhideWhenUsed="1"/>
+    <w:lsdException w:name="Normal Table" w:semiHidden="1" w:unhideWhenUsed="1"/>
     <w:lsdException w:name="annotation subject" w:semiHidden="1" w:unhideWhenUsed="1"/>
     <w:lsdException w:name="No List" w:semiHidden="1" w:unhideWhenUsed="1"/>
     <w:lsdException w:name="Outline List 1" w:semiHidden="1" w:unhideWhenUsed="1"/>
@@ -3699,8 +3658,11 @@
     <w:lsdException w:name="Table Contemporary" w:semiHidden="1" w:unhideWhenUsed="1"/>
     <w:lsdException w:name="Table Elegant" w:semiHidden="1" w:unhideWhenUsed="1"/>
     <w:lsdException w:name="Table Professional" w:semiHidden="1" w:unhideWhenUsed="1"/>
+    <w:lsdException w:name="Table Subtle 1" w:semiHidden="1" w:unhideWhenUsed="1"/>
     <w:lsdException w:name="Table Subtle 2" w:semiHidden="1" w:unhideWhenUsed="1"/>
     <w:lsdException w:name="Table Web 1" w:semiHidden="1" w:unhideWhenUsed="1"/>
+    <w:lsdException w:name="Table Web 2" w:semiHidden="1" w:unhideWhenUsed="1"/>
+    <w:lsdException w:name="Table Web 3" w:semiHidden="1" w:unhideWhenUsed="1"/>
     <w:lsdException w:name="Balloon Text" w:semiHidden="1" w:unhideWhenUsed="1"/>
     <w:lsdException w:name="Table Grid" w:uiPriority="39"/>
     <w:lsdException w:name="Table Theme" w:semiHidden="1" w:unhideWhenUsed="1"/>

</xml_diff>